<commit_message>
Minor updates to titles
</commit_message>
<xml_diff>
--- a/Syllabus_2018.docx
+++ b/Syllabus_2018.docx
@@ -852,17 +852,29 @@
     </w:p>
     <w:p>
       <w:r>
-        <w:t>Textbook: "Python for Data Analysis" by Wes McKinney, published by O'Reilly Media</w:t>
-      </w:r>
-    </w:p>
-    <w:p>
-      <w:pPr>
-        <w:rPr>
-          <w:sz w:val="32"/>
-        </w:rPr>
-      </w:pPr>
-      <w:r>
-        <w:t xml:space="preserve">Python online tutorial: </w:t>
+        <w:t xml:space="preserve">Textbook: "Python for Data Analysis" by Wes </w:t>
+      </w:r>
+      <w:r>
+        <w:t>McKinney</w:t>
+      </w:r>
+      <w:r>
+        <w:t xml:space="preserve"> published by O'Reilly Media</w:t>
+      </w:r>
+      <w:r>
+        <w:t>.</w:t>
+      </w:r>
+    </w:p>
+    <w:p>
+      <w:pPr>
+        <w:rPr>
+          <w:sz w:val="32"/>
+        </w:rPr>
+      </w:pPr>
+      <w:r>
+        <w:t>Python Online T</w:t>
+      </w:r>
+      <w:r>
+        <w:t xml:space="preserve">utorial: </w:t>
       </w:r>
       <w:r>
         <w:t>https://docs.python.org/3/tutorial/index.html</w:t>

</xml_diff>

<commit_message>
Updated email address info.
</commit_message>
<xml_diff>
--- a/Syllabus_2018.docx
+++ b/Syllabus_2018.docx
@@ -1,6 +1,6 @@
 
 <file path=word/document.xml><?xml version="1.0" encoding="utf-8"?>
-<w:document xmlns:mo="http://schemas.microsoft.com/office/mac/office/2008/main" xmlns:ve="http://schemas.openxmlformats.org/markup-compatibility/2006" xmlns:mv="urn:schemas-microsoft-com:mac:vml" xmlns:o="urn:schemas-microsoft-com:office:office" xmlns:r="http://schemas.openxmlformats.org/officeDocument/2006/relationships" xmlns:m="http://schemas.openxmlformats.org/officeDocument/2006/math" xmlns:v="urn:schemas-microsoft-com:vml" xmlns:wp="http://schemas.openxmlformats.org/drawingml/2006/wordprocessingDrawing" xmlns:w10="urn:schemas-microsoft-com:office:word" xmlns:w="http://schemas.openxmlformats.org/wordprocessingml/2006/main" xmlns:wne="http://schemas.microsoft.com/office/word/2006/wordml">
+<w:document xmlns:wpc="http://schemas.microsoft.com/office/word/2010/wordprocessingCanvas" xmlns:cx="http://schemas.microsoft.com/office/drawing/2014/chartex" xmlns:cx1="http://schemas.microsoft.com/office/drawing/2015/9/8/chartex" xmlns:cx2="http://schemas.microsoft.com/office/drawing/2015/10/21/chartex" xmlns:cx3="http://schemas.microsoft.com/office/drawing/2016/5/9/chartex" xmlns:cx4="http://schemas.microsoft.com/office/drawing/2016/5/10/chartex" xmlns:cx5="http://schemas.microsoft.com/office/drawing/2016/5/11/chartex" xmlns:cx6="http://schemas.microsoft.com/office/drawing/2016/5/12/chartex" xmlns:cx7="http://schemas.microsoft.com/office/drawing/2016/5/13/chartex" xmlns:cx8="http://schemas.microsoft.com/office/drawing/2016/5/14/chartex" xmlns:mc="http://schemas.openxmlformats.org/markup-compatibility/2006" xmlns:aink="http://schemas.microsoft.com/office/drawing/2016/ink" xmlns:am3d="http://schemas.microsoft.com/office/drawing/2017/model3d" xmlns:o="urn:schemas-microsoft-com:office:office" xmlns:r="http://schemas.openxmlformats.org/officeDocument/2006/relationships" xmlns:m="http://schemas.openxmlformats.org/officeDocument/2006/math" xmlns:v="urn:schemas-microsoft-com:vml" xmlns:wp14="http://schemas.microsoft.com/office/word/2010/wordprocessingDrawing" xmlns:wp="http://schemas.openxmlformats.org/drawingml/2006/wordprocessingDrawing" xmlns:w10="urn:schemas-microsoft-com:office:word" xmlns:w="http://schemas.openxmlformats.org/wordprocessingml/2006/main" xmlns:w14="http://schemas.microsoft.com/office/word/2010/wordml" xmlns:w15="http://schemas.microsoft.com/office/word/2012/wordml" xmlns:w16cid="http://schemas.microsoft.com/office/word/2016/wordml/cid" xmlns:w16se="http://schemas.microsoft.com/office/word/2015/wordml/symex" xmlns:wpg="http://schemas.microsoft.com/office/word/2010/wordprocessingGroup" xmlns:wpi="http://schemas.microsoft.com/office/word/2010/wordprocessingInk" xmlns:wne="http://schemas.microsoft.com/office/word/2006/wordml" xmlns:wps="http://schemas.microsoft.com/office/word/2010/wordprocessingShape" mc:Ignorable="w14 w15 w16se w16cid wp14">
   <w:body>
     <w:p>
       <w:pPr>
@@ -370,33 +370,44 @@
         </w:rPr>
         <w:t xml:space="preserve">Email: </w:t>
       </w:r>
-      <w:r>
-        <w:t>mdam@umich.edu</w:t>
-      </w:r>
-      <w:r>
-        <w:t>.</w:t>
-      </w:r>
-    </w:p>
-    <w:p>
-      <w:pPr>
-        <w:rPr>
-          <w:b/>
-          <w:sz w:val="32"/>
-        </w:rPr>
-      </w:pPr>
-    </w:p>
-    <w:p>
-      <w:pPr>
-        <w:rPr>
-          <w:b/>
-          <w:sz w:val="32"/>
-        </w:rPr>
-      </w:pPr>
-      <w:r>
-        <w:rPr>
-          <w:b/>
-          <w:sz w:val="32"/>
-        </w:rPr>
+      <w:hyperlink r:id="rId5" w:history="1">
+        <w:r>
+          <w:rPr>
+            <w:rStyle w:val="Hyperlink"/>
+          </w:rPr>
+          <w:t>mdam@umich.edu</w:t>
+        </w:r>
+      </w:hyperlink>
+      <w:r>
+        <w:t xml:space="preserve"> – please include ‘Stats 607’</w:t>
+      </w:r>
+      <w:r>
+        <w:t xml:space="preserve"> in the subject!</w:t>
+      </w:r>
+      <w:bookmarkStart w:id="0" w:name="_GoBack"/>
+      <w:bookmarkEnd w:id="0"/>
+    </w:p>
+    <w:p>
+      <w:pPr>
+        <w:rPr>
+          <w:b/>
+          <w:sz w:val="32"/>
+        </w:rPr>
+      </w:pPr>
+    </w:p>
+    <w:p>
+      <w:pPr>
+        <w:rPr>
+          <w:b/>
+          <w:sz w:val="32"/>
+        </w:rPr>
+      </w:pPr>
+      <w:r>
+        <w:rPr>
+          <w:b/>
+          <w:sz w:val="32"/>
+        </w:rPr>
+        <w:lastRenderedPageBreak/>
         <w:t>GSI Information</w:t>
       </w:r>
     </w:p>
@@ -911,6 +922,7 @@
           <w:b/>
           <w:sz w:val="32"/>
         </w:rPr>
+        <w:lastRenderedPageBreak/>
         <w:t>Schedule</w:t>
       </w:r>
     </w:p>
@@ -1460,6 +1472,7 @@
         <w:rPr>
           <w:b/>
         </w:rPr>
+        <w:lastRenderedPageBreak/>
         <w:t>Week 7 (Oct 15 &amp; 17)</w:t>
       </w:r>
     </w:p>
@@ -1574,15 +1587,16 @@
     </w:p>
     <w:sectPr>
       <w:pgSz w:w="12240" w:h="15840"/>
-      <w:pgMar w:top="1440" w:right="1800" w:bottom="1440" w:left="1800" w:gutter="0"/>
+      <w:pgMar w:top="1440" w:right="1800" w:bottom="1440" w:left="1800" w:header="720" w:footer="720" w:gutter="0"/>
+      <w:cols w:space="720"/>
     </w:sectPr>
   </w:body>
 </w:document>
 </file>
 
 <file path=word/numbering.xml><?xml version="1.0" encoding="utf-8"?>
-<w:numbering xmlns:mo="http://schemas.microsoft.com/office/mac/office/2008/main" xmlns:ve="http://schemas.openxmlformats.org/markup-compatibility/2006" xmlns:mv="urn:schemas-microsoft-com:mac:vml" xmlns:o="urn:schemas-microsoft-com:office:office" xmlns:r="http://schemas.openxmlformats.org/officeDocument/2006/relationships" xmlns:m="http://schemas.openxmlformats.org/officeDocument/2006/math" xmlns:v="urn:schemas-microsoft-com:vml" xmlns:wp="http://schemas.openxmlformats.org/drawingml/2006/wordprocessingDrawing" xmlns:w10="urn:schemas-microsoft-com:office:word" xmlns:w="http://schemas.openxmlformats.org/wordprocessingml/2006/main" xmlns:wne="http://schemas.microsoft.com/office/word/2006/wordml">
-  <w:abstractNum w:abstractNumId="0">
+<w:numbering xmlns:wpc="http://schemas.microsoft.com/office/word/2010/wordprocessingCanvas" xmlns:cx="http://schemas.microsoft.com/office/drawing/2014/chartex" xmlns:cx1="http://schemas.microsoft.com/office/drawing/2015/9/8/chartex" xmlns:cx2="http://schemas.microsoft.com/office/drawing/2015/10/21/chartex" xmlns:cx3="http://schemas.microsoft.com/office/drawing/2016/5/9/chartex" xmlns:cx4="http://schemas.microsoft.com/office/drawing/2016/5/10/chartex" xmlns:cx5="http://schemas.microsoft.com/office/drawing/2016/5/11/chartex" xmlns:cx6="http://schemas.microsoft.com/office/drawing/2016/5/12/chartex" xmlns:cx7="http://schemas.microsoft.com/office/drawing/2016/5/13/chartex" xmlns:cx8="http://schemas.microsoft.com/office/drawing/2016/5/14/chartex" xmlns:mc="http://schemas.openxmlformats.org/markup-compatibility/2006" xmlns:aink="http://schemas.microsoft.com/office/drawing/2016/ink" xmlns:am3d="http://schemas.microsoft.com/office/drawing/2017/model3d" xmlns:o="urn:schemas-microsoft-com:office:office" xmlns:r="http://schemas.openxmlformats.org/officeDocument/2006/relationships" xmlns:m="http://schemas.openxmlformats.org/officeDocument/2006/math" xmlns:v="urn:schemas-microsoft-com:vml" xmlns:wp14="http://schemas.microsoft.com/office/word/2010/wordprocessingDrawing" xmlns:wp="http://schemas.openxmlformats.org/drawingml/2006/wordprocessingDrawing" xmlns:w10="urn:schemas-microsoft-com:office:word" xmlns:w="http://schemas.openxmlformats.org/wordprocessingml/2006/main" xmlns:w14="http://schemas.microsoft.com/office/word/2010/wordml" xmlns:w15="http://schemas.microsoft.com/office/word/2012/wordml" xmlns:w16cid="http://schemas.microsoft.com/office/word/2016/wordml/cid" xmlns:w16se="http://schemas.microsoft.com/office/word/2015/wordml/symex" xmlns:wpg="http://schemas.microsoft.com/office/word/2010/wordprocessingGroup" xmlns:wpi="http://schemas.microsoft.com/office/word/2010/wordprocessingInk" xmlns:wne="http://schemas.microsoft.com/office/word/2006/wordml" xmlns:wps="http://schemas.microsoft.com/office/word/2010/wordprocessingShape" mc:Ignorable="w14 w15 w16se w16cid wp14">
+  <w:abstractNum w:abstractNumId="0" w15:restartNumberingAfterBreak="0">
     <w:nsid w:val="3AB91A90"/>
     <w:multiLevelType w:val="hybridMultilevel"/>
     <w:tmpl w:val="9020BE9C"/>
@@ -1695,7 +1709,7 @@
       </w:rPr>
     </w:lvl>
   </w:abstractNum>
-  <w:abstractNum w:abstractNumId="1">
+  <w:abstractNum w:abstractNumId="1" w15:restartNumberingAfterBreak="0">
     <w:nsid w:val="79B311BE"/>
     <w:multiLevelType w:val="hybridMultilevel"/>
     <w:tmpl w:val="B5EA6BA2"/>
@@ -1818,7 +1832,7 @@
 </file>
 
 <file path=word/styles.xml><?xml version="1.0" encoding="utf-8"?>
-<w:styles xmlns:r="http://schemas.openxmlformats.org/officeDocument/2006/relationships" xmlns:w="http://schemas.openxmlformats.org/wordprocessingml/2006/main">
+<w:styles xmlns:mc="http://schemas.openxmlformats.org/markup-compatibility/2006" xmlns:r="http://schemas.openxmlformats.org/officeDocument/2006/relationships" xmlns:w="http://schemas.openxmlformats.org/wordprocessingml/2006/main" xmlns:w14="http://schemas.microsoft.com/office/word/2010/wordml" xmlns:w15="http://schemas.microsoft.com/office/word/2012/wordml" xmlns:w16cid="http://schemas.microsoft.com/office/word/2016/wordml/cid" xmlns:w16se="http://schemas.microsoft.com/office/word/2015/wordml/symex" mc:Ignorable="w14 w15 w16se w16cid">
   <w:docDefaults>
     <w:rPrDefault>
       <w:rPr>
@@ -1830,144 +1844,377 @@
     </w:rPrDefault>
     <w:pPrDefault/>
   </w:docDefaults>
-  <w:latentStyles w:defLockedState="0" w:defUIPriority="99" w:defSemiHidden="1" w:defUnhideWhenUsed="1" w:defQFormat="0" w:count="276">
-    <w:lsdException w:name="Normal" w:semiHidden="0" w:uiPriority="0" w:unhideWhenUsed="0" w:qFormat="1"/>
-    <w:lsdException w:name="heading 1" w:semiHidden="0" w:uiPriority="9" w:unhideWhenUsed="0" w:qFormat="1"/>
-    <w:lsdException w:name="heading 2" w:uiPriority="9" w:qFormat="1"/>
-    <w:lsdException w:name="heading 3" w:uiPriority="9" w:qFormat="1"/>
-    <w:lsdException w:name="heading 4" w:uiPriority="9" w:qFormat="1"/>
-    <w:lsdException w:name="heading 5" w:uiPriority="9" w:qFormat="1"/>
-    <w:lsdException w:name="heading 6" w:uiPriority="9" w:qFormat="1"/>
-    <w:lsdException w:name="heading 7" w:uiPriority="9" w:qFormat="1"/>
-    <w:lsdException w:name="heading 8" w:uiPriority="9" w:qFormat="1"/>
-    <w:lsdException w:name="heading 9" w:uiPriority="9" w:qFormat="1"/>
-    <w:lsdException w:name="toc 1" w:uiPriority="39"/>
-    <w:lsdException w:name="toc 2" w:uiPriority="39"/>
-    <w:lsdException w:name="toc 3" w:uiPriority="39"/>
-    <w:lsdException w:name="toc 4" w:uiPriority="39"/>
-    <w:lsdException w:name="toc 5" w:uiPriority="39"/>
-    <w:lsdException w:name="toc 6" w:uiPriority="39"/>
-    <w:lsdException w:name="toc 7" w:uiPriority="39"/>
-    <w:lsdException w:name="toc 8" w:uiPriority="39"/>
-    <w:lsdException w:name="toc 9" w:uiPriority="39"/>
-    <w:lsdException w:name="caption" w:uiPriority="35" w:qFormat="1"/>
-    <w:lsdException w:name="Title" w:semiHidden="0" w:uiPriority="10" w:unhideWhenUsed="0" w:qFormat="1"/>
-    <w:lsdException w:name="Default Paragraph Font" w:uiPriority="1"/>
-    <w:lsdException w:name="Subtitle" w:semiHidden="0" w:uiPriority="11" w:unhideWhenUsed="0" w:qFormat="1"/>
-    <w:lsdException w:name="Strong" w:semiHidden="0" w:uiPriority="22" w:unhideWhenUsed="0" w:qFormat="1"/>
-    <w:lsdException w:name="Emphasis" w:semiHidden="0" w:uiPriority="20" w:unhideWhenUsed="0" w:qFormat="1"/>
-    <w:lsdException w:name="Table Grid" w:semiHidden="0" w:uiPriority="59" w:unhideWhenUsed="0"/>
-    <w:lsdException w:name="Placeholder Text" w:unhideWhenUsed="0"/>
-    <w:lsdException w:name="No Spacing" w:uiPriority="1" w:unhideWhenUsed="0" w:qFormat="1"/>
-    <w:lsdException w:name="Light Shading" w:semiHidden="0" w:uiPriority="60" w:unhideWhenUsed="0"/>
-    <w:lsdException w:name="Light List" w:semiHidden="0" w:uiPriority="61" w:unhideWhenUsed="0"/>
-    <w:lsdException w:name="Light Grid" w:semiHidden="0" w:uiPriority="62" w:unhideWhenUsed="0"/>
-    <w:lsdException w:name="Medium Shading 1" w:semiHidden="0" w:uiPriority="63" w:unhideWhenUsed="0"/>
-    <w:lsdException w:name="Medium Shading 2" w:semiHidden="0" w:uiPriority="64" w:unhideWhenUsed="0"/>
-    <w:lsdException w:name="Medium List 1" w:semiHidden="0" w:uiPriority="65" w:unhideWhenUsed="0"/>
-    <w:lsdException w:name="Medium List 2" w:semiHidden="0" w:uiPriority="66" w:unhideWhenUsed="0"/>
-    <w:lsdException w:name="Medium Grid 1" w:semiHidden="0" w:uiPriority="67" w:unhideWhenUsed="0"/>
-    <w:lsdException w:name="Medium Grid 2" w:semiHidden="0" w:uiPriority="68" w:unhideWhenUsed="0"/>
-    <w:lsdException w:name="Medium Grid 3" w:semiHidden="0" w:uiPriority="69" w:unhideWhenUsed="0"/>
-    <w:lsdException w:name="Dark List" w:semiHidden="0" w:uiPriority="70" w:unhideWhenUsed="0"/>
-    <w:lsdException w:name="Colorful Shading" w:semiHidden="0" w:uiPriority="71" w:unhideWhenUsed="0"/>
-    <w:lsdException w:name="Colorful List" w:semiHidden="0" w:uiPriority="72" w:unhideWhenUsed="0"/>
-    <w:lsdException w:name="Colorful Grid" w:semiHidden="0" w:uiPriority="73" w:unhideWhenUsed="0"/>
-    <w:lsdException w:name="Light Shading Accent 1" w:semiHidden="0" w:uiPriority="60" w:unhideWhenUsed="0"/>
-    <w:lsdException w:name="Light List Accent 1" w:semiHidden="0" w:uiPriority="61" w:unhideWhenUsed="0"/>
-    <w:lsdException w:name="Light Grid Accent 1" w:semiHidden="0" w:uiPriority="62" w:unhideWhenUsed="0"/>
-    <w:lsdException w:name="Medium Shading 1 Accent 1" w:semiHidden="0" w:uiPriority="63" w:unhideWhenUsed="0"/>
-    <w:lsdException w:name="Medium Shading 2 Accent 1" w:semiHidden="0" w:uiPriority="64" w:unhideWhenUsed="0"/>
-    <w:lsdException w:name="Medium List 1 Accent 1" w:semiHidden="0" w:uiPriority="65" w:unhideWhenUsed="0"/>
-    <w:lsdException w:name="Revision" w:unhideWhenUsed="0"/>
-    <w:lsdException w:name="List Paragraph" w:semiHidden="0" w:uiPriority="34" w:unhideWhenUsed="0" w:qFormat="1"/>
-    <w:lsdException w:name="Quote" w:semiHidden="0" w:uiPriority="29" w:unhideWhenUsed="0" w:qFormat="1"/>
-    <w:lsdException w:name="Intense Quote" w:semiHidden="0" w:uiPriority="30" w:unhideWhenUsed="0" w:qFormat="1"/>
-    <w:lsdException w:name="Medium List 2 Accent 1" w:semiHidden="0" w:uiPriority="66" w:unhideWhenUsed="0"/>
-    <w:lsdException w:name="Medium Grid 1 Accent 1" w:semiHidden="0" w:uiPriority="67" w:unhideWhenUsed="0"/>
-    <w:lsdException w:name="Medium Grid 2 Accent 1" w:semiHidden="0" w:uiPriority="68" w:unhideWhenUsed="0"/>
-    <w:lsdException w:name="Medium Grid 3 Accent 1" w:semiHidden="0" w:uiPriority="69" w:unhideWhenUsed="0"/>
-    <w:lsdException w:name="Dark List Accent 1" w:semiHidden="0" w:uiPriority="70" w:unhideWhenUsed="0"/>
-    <w:lsdException w:name="Colorful Shading Accent 1" w:semiHidden="0" w:uiPriority="71" w:unhideWhenUsed="0"/>
-    <w:lsdException w:name="Colorful List Accent 1" w:semiHidden="0" w:uiPriority="72" w:unhideWhenUsed="0"/>
-    <w:lsdException w:name="Colorful Grid Accent 1" w:semiHidden="0" w:uiPriority="73" w:unhideWhenUsed="0"/>
-    <w:lsdException w:name="Light Shading Accent 2" w:semiHidden="0" w:uiPriority="60" w:unhideWhenUsed="0"/>
-    <w:lsdException w:name="Light List Accent 2" w:semiHidden="0" w:uiPriority="61" w:unhideWhenUsed="0"/>
-    <w:lsdException w:name="Light Grid Accent 2" w:semiHidden="0" w:uiPriority="62" w:unhideWhenUsed="0"/>
-    <w:lsdException w:name="Medium Shading 1 Accent 2" w:semiHidden="0" w:uiPriority="63" w:unhideWhenUsed="0"/>
-    <w:lsdException w:name="Medium Shading 2 Accent 2" w:semiHidden="0" w:uiPriority="64" w:unhideWhenUsed="0"/>
-    <w:lsdException w:name="Medium List 1 Accent 2" w:semiHidden="0" w:uiPriority="65" w:unhideWhenUsed="0"/>
-    <w:lsdException w:name="Medium List 2 Accent 2" w:semiHidden="0" w:uiPriority="66" w:unhideWhenUsed="0"/>
-    <w:lsdException w:name="Medium Grid 1 Accent 2" w:semiHidden="0" w:uiPriority="67" w:unhideWhenUsed="0"/>
-    <w:lsdException w:name="Medium Grid 2 Accent 2" w:semiHidden="0" w:uiPriority="68" w:unhideWhenUsed="0"/>
-    <w:lsdException w:name="Medium Grid 3 Accent 2" w:semiHidden="0" w:uiPriority="69" w:unhideWhenUsed="0"/>
-    <w:lsdException w:name="Dark List Accent 2" w:semiHidden="0" w:uiPriority="70" w:unhideWhenUsed="0"/>
-    <w:lsdException w:name="Colorful Shading Accent 2" w:semiHidden="0" w:uiPriority="71" w:unhideWhenUsed="0"/>
-    <w:lsdException w:name="Colorful List Accent 2" w:semiHidden="0" w:uiPriority="72" w:unhideWhenUsed="0"/>
-    <w:lsdException w:name="Colorful Grid Accent 2" w:semiHidden="0" w:uiPriority="73" w:unhideWhenUsed="0"/>
-    <w:lsdException w:name="Light Shading Accent 3" w:semiHidden="0" w:uiPriority="60" w:unhideWhenUsed="0"/>
-    <w:lsdException w:name="Light List Accent 3" w:semiHidden="0" w:uiPriority="61" w:unhideWhenUsed="0"/>
-    <w:lsdException w:name="Light Grid Accent 3" w:semiHidden="0" w:uiPriority="62" w:unhideWhenUsed="0"/>
-    <w:lsdException w:name="Medium Shading 1 Accent 3" w:semiHidden="0" w:uiPriority="63" w:unhideWhenUsed="0"/>
-    <w:lsdException w:name="Medium Shading 2 Accent 3" w:semiHidden="0" w:uiPriority="64" w:unhideWhenUsed="0"/>
-    <w:lsdException w:name="Medium List 1 Accent 3" w:semiHidden="0" w:uiPriority="65" w:unhideWhenUsed="0"/>
-    <w:lsdException w:name="Medium List 2 Accent 3" w:semiHidden="0" w:uiPriority="66" w:unhideWhenUsed="0"/>
-    <w:lsdException w:name="Medium Grid 1 Accent 3" w:semiHidden="0" w:uiPriority="67" w:unhideWhenUsed="0"/>
-    <w:lsdException w:name="Medium Grid 2 Accent 3" w:semiHidden="0" w:uiPriority="68" w:unhideWhenUsed="0"/>
-    <w:lsdException w:name="Medium Grid 3 Accent 3" w:semiHidden="0" w:uiPriority="69" w:unhideWhenUsed="0"/>
-    <w:lsdException w:name="Dark List Accent 3" w:semiHidden="0" w:uiPriority="70" w:unhideWhenUsed="0"/>
-    <w:lsdException w:name="Colorful Shading Accent 3" w:semiHidden="0" w:uiPriority="71" w:unhideWhenUsed="0"/>
-    <w:lsdException w:name="Colorful List Accent 3" w:semiHidden="0" w:uiPriority="72" w:unhideWhenUsed="0"/>
-    <w:lsdException w:name="Colorful Grid Accent 3" w:semiHidden="0" w:uiPriority="73" w:unhideWhenUsed="0"/>
-    <w:lsdException w:name="Light Shading Accent 4" w:semiHidden="0" w:uiPriority="60" w:unhideWhenUsed="0"/>
-    <w:lsdException w:name="Light List Accent 4" w:semiHidden="0" w:uiPriority="61" w:unhideWhenUsed="0"/>
-    <w:lsdException w:name="Light Grid Accent 4" w:semiHidden="0" w:uiPriority="62" w:unhideWhenUsed="0"/>
-    <w:lsdException w:name="Medium Shading 1 Accent 4" w:semiHidden="0" w:uiPriority="63" w:unhideWhenUsed="0"/>
-    <w:lsdException w:name="Medium Shading 2 Accent 4" w:semiHidden="0" w:uiPriority="64" w:unhideWhenUsed="0"/>
-    <w:lsdException w:name="Medium List 1 Accent 4" w:semiHidden="0" w:uiPriority="65" w:unhideWhenUsed="0"/>
-    <w:lsdException w:name="Medium List 2 Accent 4" w:semiHidden="0" w:uiPriority="66" w:unhideWhenUsed="0"/>
-    <w:lsdException w:name="Medium Grid 1 Accent 4" w:semiHidden="0" w:uiPriority="67" w:unhideWhenUsed="0"/>
-    <w:lsdException w:name="Medium Grid 2 Accent 4" w:semiHidden="0" w:uiPriority="68" w:unhideWhenUsed="0"/>
-    <w:lsdException w:name="Medium Grid 3 Accent 4" w:semiHidden="0" w:uiPriority="69" w:unhideWhenUsed="0"/>
-    <w:lsdException w:name="Dark List Accent 4" w:semiHidden="0" w:uiPriority="70" w:unhideWhenUsed="0"/>
-    <w:lsdException w:name="Colorful Shading Accent 4" w:semiHidden="0" w:uiPriority="71" w:unhideWhenUsed="0"/>
-    <w:lsdException w:name="Colorful List Accent 4" w:semiHidden="0" w:uiPriority="72" w:unhideWhenUsed="0"/>
-    <w:lsdException w:name="Colorful Grid Accent 4" w:semiHidden="0" w:uiPriority="73" w:unhideWhenUsed="0"/>
-    <w:lsdException w:name="Light Shading Accent 5" w:semiHidden="0" w:uiPriority="60" w:unhideWhenUsed="0"/>
-    <w:lsdException w:name="Light List Accent 5" w:semiHidden="0" w:uiPriority="61" w:unhideWhenUsed="0"/>
-    <w:lsdException w:name="Light Grid Accent 5" w:semiHidden="0" w:uiPriority="62" w:unhideWhenUsed="0"/>
-    <w:lsdException w:name="Medium Shading 1 Accent 5" w:semiHidden="0" w:uiPriority="63" w:unhideWhenUsed="0"/>
-    <w:lsdException w:name="Medium Shading 2 Accent 5" w:semiHidden="0" w:uiPriority="64" w:unhideWhenUsed="0"/>
-    <w:lsdException w:name="Medium List 1 Accent 5" w:semiHidden="0" w:uiPriority="65" w:unhideWhenUsed="0"/>
-    <w:lsdException w:name="Medium List 2 Accent 5" w:semiHidden="0" w:uiPriority="66" w:unhideWhenUsed="0"/>
-    <w:lsdException w:name="Medium Grid 1 Accent 5" w:semiHidden="0" w:uiPriority="67" w:unhideWhenUsed="0"/>
-    <w:lsdException w:name="Medium Grid 2 Accent 5" w:semiHidden="0" w:uiPriority="68" w:unhideWhenUsed="0"/>
-    <w:lsdException w:name="Medium Grid 3 Accent 5" w:semiHidden="0" w:uiPriority="69" w:unhideWhenUsed="0"/>
-    <w:lsdException w:name="Dark List Accent 5" w:semiHidden="0" w:uiPriority="70" w:unhideWhenUsed="0"/>
-    <w:lsdException w:name="Colorful Shading Accent 5" w:semiHidden="0" w:uiPriority="71" w:unhideWhenUsed="0"/>
-    <w:lsdException w:name="Colorful List Accent 5" w:semiHidden="0" w:uiPriority="72" w:unhideWhenUsed="0"/>
-    <w:lsdException w:name="Colorful Grid Accent 5" w:semiHidden="0" w:uiPriority="73" w:unhideWhenUsed="0"/>
-    <w:lsdException w:name="Light Shading Accent 6" w:semiHidden="0" w:uiPriority="60" w:unhideWhenUsed="0"/>
-    <w:lsdException w:name="Light List Accent 6" w:semiHidden="0" w:uiPriority="61" w:unhideWhenUsed="0"/>
-    <w:lsdException w:name="Light Grid Accent 6" w:semiHidden="0" w:uiPriority="62" w:unhideWhenUsed="0"/>
-    <w:lsdException w:name="Medium Shading 1 Accent 6" w:semiHidden="0" w:uiPriority="63" w:unhideWhenUsed="0"/>
-    <w:lsdException w:name="Medium Shading 2 Accent 6" w:semiHidden="0" w:uiPriority="64" w:unhideWhenUsed="0"/>
-    <w:lsdException w:name="Medium List 1 Accent 6" w:semiHidden="0" w:uiPriority="65" w:unhideWhenUsed="0"/>
-    <w:lsdException w:name="Medium List 2 Accent 6" w:semiHidden="0" w:uiPriority="66" w:unhideWhenUsed="0"/>
-    <w:lsdException w:name="Medium Grid 1 Accent 6" w:semiHidden="0" w:uiPriority="67" w:unhideWhenUsed="0"/>
-    <w:lsdException w:name="Medium Grid 2 Accent 6" w:semiHidden="0" w:uiPriority="68" w:unhideWhenUsed="0"/>
-    <w:lsdException w:name="Medium Grid 3 Accent 6" w:semiHidden="0" w:uiPriority="69" w:unhideWhenUsed="0"/>
-    <w:lsdException w:name="Dark List Accent 6" w:semiHidden="0" w:uiPriority="70" w:unhideWhenUsed="0"/>
-    <w:lsdException w:name="Colorful Shading Accent 6" w:semiHidden="0" w:uiPriority="71" w:unhideWhenUsed="0"/>
-    <w:lsdException w:name="Colorful List Accent 6" w:semiHidden="0" w:uiPriority="72" w:unhideWhenUsed="0"/>
-    <w:lsdException w:name="Colorful Grid Accent 6" w:semiHidden="0" w:uiPriority="73" w:unhideWhenUsed="0"/>
-    <w:lsdException w:name="Subtle Emphasis" w:semiHidden="0" w:uiPriority="19" w:unhideWhenUsed="0" w:qFormat="1"/>
-    <w:lsdException w:name="Intense Emphasis" w:semiHidden="0" w:uiPriority="21" w:unhideWhenUsed="0" w:qFormat="1"/>
-    <w:lsdException w:name="Subtle Reference" w:semiHidden="0" w:uiPriority="31" w:unhideWhenUsed="0" w:qFormat="1"/>
-    <w:lsdException w:name="Intense Reference" w:semiHidden="0" w:uiPriority="32" w:unhideWhenUsed="0" w:qFormat="1"/>
-    <w:lsdException w:name="Book Title" w:semiHidden="0" w:uiPriority="33" w:unhideWhenUsed="0" w:qFormat="1"/>
-    <w:lsdException w:name="Bibliography" w:uiPriority="37"/>
-    <w:lsdException w:name="TOC Heading" w:uiPriority="39" w:qFormat="1"/>
+  <w:latentStyles w:defLockedState="0" w:defUIPriority="99" w:defSemiHidden="0" w:defUnhideWhenUsed="0" w:defQFormat="0" w:count="375">
+    <w:lsdException w:name="Normal" w:uiPriority="0" w:qFormat="1"/>
+    <w:lsdException w:name="heading 1" w:uiPriority="9" w:qFormat="1"/>
+    <w:lsdException w:name="heading 2" w:semiHidden="1" w:uiPriority="9" w:unhideWhenUsed="1" w:qFormat="1"/>
+    <w:lsdException w:name="heading 3" w:semiHidden="1" w:uiPriority="9" w:unhideWhenUsed="1" w:qFormat="1"/>
+    <w:lsdException w:name="heading 4" w:semiHidden="1" w:uiPriority="9" w:unhideWhenUsed="1" w:qFormat="1"/>
+    <w:lsdException w:name="heading 5" w:semiHidden="1" w:uiPriority="9" w:unhideWhenUsed="1" w:qFormat="1"/>
+    <w:lsdException w:name="heading 6" w:semiHidden="1" w:uiPriority="9" w:unhideWhenUsed="1" w:qFormat="1"/>
+    <w:lsdException w:name="heading 7" w:semiHidden="1" w:uiPriority="9" w:unhideWhenUsed="1" w:qFormat="1"/>
+    <w:lsdException w:name="heading 8" w:semiHidden="1" w:uiPriority="9" w:unhideWhenUsed="1" w:qFormat="1"/>
+    <w:lsdException w:name="heading 9" w:semiHidden="1" w:uiPriority="9" w:unhideWhenUsed="1" w:qFormat="1"/>
+    <w:lsdException w:name="index 1" w:semiHidden="1" w:unhideWhenUsed="1"/>
+    <w:lsdException w:name="index 2" w:semiHidden="1" w:unhideWhenUsed="1"/>
+    <w:lsdException w:name="index 3" w:semiHidden="1" w:unhideWhenUsed="1"/>
+    <w:lsdException w:name="index 4" w:semiHidden="1" w:unhideWhenUsed="1"/>
+    <w:lsdException w:name="index 5" w:semiHidden="1" w:unhideWhenUsed="1"/>
+    <w:lsdException w:name="index 6" w:semiHidden="1" w:unhideWhenUsed="1"/>
+    <w:lsdException w:name="index 7" w:semiHidden="1" w:unhideWhenUsed="1"/>
+    <w:lsdException w:name="index 8" w:semiHidden="1" w:unhideWhenUsed="1"/>
+    <w:lsdException w:name="index 9" w:semiHidden="1" w:unhideWhenUsed="1"/>
+    <w:lsdException w:name="toc 1" w:semiHidden="1" w:uiPriority="39" w:unhideWhenUsed="1"/>
+    <w:lsdException w:name="toc 2" w:semiHidden="1" w:uiPriority="39" w:unhideWhenUsed="1"/>
+    <w:lsdException w:name="toc 3" w:semiHidden="1" w:uiPriority="39" w:unhideWhenUsed="1"/>
+    <w:lsdException w:name="toc 4" w:semiHidden="1" w:uiPriority="39" w:unhideWhenUsed="1"/>
+    <w:lsdException w:name="toc 5" w:semiHidden="1" w:uiPriority="39" w:unhideWhenUsed="1"/>
+    <w:lsdException w:name="toc 6" w:semiHidden="1" w:uiPriority="39" w:unhideWhenUsed="1"/>
+    <w:lsdException w:name="toc 7" w:semiHidden="1" w:uiPriority="39" w:unhideWhenUsed="1"/>
+    <w:lsdException w:name="toc 8" w:semiHidden="1" w:uiPriority="39" w:unhideWhenUsed="1"/>
+    <w:lsdException w:name="toc 9" w:semiHidden="1" w:uiPriority="39" w:unhideWhenUsed="1"/>
+    <w:lsdException w:name="Normal Indent" w:semiHidden="1" w:unhideWhenUsed="1"/>
+    <w:lsdException w:name="footnote text" w:semiHidden="1" w:unhideWhenUsed="1"/>
+    <w:lsdException w:name="annotation text" w:semiHidden="1" w:unhideWhenUsed="1"/>
+    <w:lsdException w:name="header" w:semiHidden="1" w:unhideWhenUsed="1"/>
+    <w:lsdException w:name="footer" w:semiHidden="1" w:unhideWhenUsed="1"/>
+    <w:lsdException w:name="index heading" w:semiHidden="1" w:unhideWhenUsed="1"/>
+    <w:lsdException w:name="caption" w:semiHidden="1" w:uiPriority="35" w:unhideWhenUsed="1" w:qFormat="1"/>
+    <w:lsdException w:name="table of figures" w:semiHidden="1" w:unhideWhenUsed="1"/>
+    <w:lsdException w:name="envelope address" w:semiHidden="1" w:unhideWhenUsed="1"/>
+    <w:lsdException w:name="envelope return" w:semiHidden="1" w:unhideWhenUsed="1"/>
+    <w:lsdException w:name="footnote reference" w:semiHidden="1" w:unhideWhenUsed="1"/>
+    <w:lsdException w:name="annotation reference" w:semiHidden="1" w:unhideWhenUsed="1"/>
+    <w:lsdException w:name="line number" w:semiHidden="1" w:unhideWhenUsed="1"/>
+    <w:lsdException w:name="page number" w:semiHidden="1" w:unhideWhenUsed="1"/>
+    <w:lsdException w:name="endnote reference" w:semiHidden="1" w:unhideWhenUsed="1"/>
+    <w:lsdException w:name="endnote text" w:semiHidden="1" w:unhideWhenUsed="1"/>
+    <w:lsdException w:name="table of authorities" w:semiHidden="1" w:unhideWhenUsed="1"/>
+    <w:lsdException w:name="macro" w:semiHidden="1" w:unhideWhenUsed="1"/>
+    <w:lsdException w:name="toa heading" w:semiHidden="1" w:unhideWhenUsed="1"/>
+    <w:lsdException w:name="List" w:semiHidden="1" w:unhideWhenUsed="1"/>
+    <w:lsdException w:name="List Bullet" w:semiHidden="1" w:unhideWhenUsed="1"/>
+    <w:lsdException w:name="List Number" w:semiHidden="1" w:unhideWhenUsed="1"/>
+    <w:lsdException w:name="List 2" w:semiHidden="1" w:unhideWhenUsed="1"/>
+    <w:lsdException w:name="List 3" w:semiHidden="1" w:unhideWhenUsed="1"/>
+    <w:lsdException w:name="List 4" w:semiHidden="1" w:unhideWhenUsed="1"/>
+    <w:lsdException w:name="List 5" w:semiHidden="1" w:unhideWhenUsed="1"/>
+    <w:lsdException w:name="List Bullet 2" w:semiHidden="1" w:unhideWhenUsed="1"/>
+    <w:lsdException w:name="List Bullet 3" w:semiHidden="1" w:unhideWhenUsed="1"/>
+    <w:lsdException w:name="List Bullet 4" w:semiHidden="1" w:unhideWhenUsed="1"/>
+    <w:lsdException w:name="List Bullet 5" w:semiHidden="1" w:unhideWhenUsed="1"/>
+    <w:lsdException w:name="List Number 2" w:semiHidden="1" w:unhideWhenUsed="1"/>
+    <w:lsdException w:name="List Number 3" w:semiHidden="1" w:unhideWhenUsed="1"/>
+    <w:lsdException w:name="List Number 4" w:semiHidden="1" w:unhideWhenUsed="1"/>
+    <w:lsdException w:name="List Number 5" w:semiHidden="1" w:unhideWhenUsed="1"/>
+    <w:lsdException w:name="Title" w:uiPriority="10" w:qFormat="1"/>
+    <w:lsdException w:name="Closing" w:semiHidden="1" w:unhideWhenUsed="1"/>
+    <w:lsdException w:name="Signature" w:semiHidden="1" w:unhideWhenUsed="1"/>
+    <w:lsdException w:name="Default Paragraph Font" w:semiHidden="1" w:uiPriority="1" w:unhideWhenUsed="1"/>
+    <w:lsdException w:name="Body Text" w:semiHidden="1" w:unhideWhenUsed="1"/>
+    <w:lsdException w:name="Body Text Indent" w:semiHidden="1" w:unhideWhenUsed="1"/>
+    <w:lsdException w:name="List Continue" w:semiHidden="1" w:unhideWhenUsed="1"/>
+    <w:lsdException w:name="List Continue 2" w:semiHidden="1" w:unhideWhenUsed="1"/>
+    <w:lsdException w:name="List Continue 3" w:semiHidden="1" w:unhideWhenUsed="1"/>
+    <w:lsdException w:name="List Continue 4" w:semiHidden="1" w:unhideWhenUsed="1"/>
+    <w:lsdException w:name="List Continue 5" w:semiHidden="1" w:unhideWhenUsed="1"/>
+    <w:lsdException w:name="Message Header" w:semiHidden="1" w:unhideWhenUsed="1"/>
+    <w:lsdException w:name="Subtitle" w:uiPriority="11" w:qFormat="1"/>
+    <w:lsdException w:name="Salutation" w:semiHidden="1" w:unhideWhenUsed="1"/>
+    <w:lsdException w:name="Date" w:semiHidden="1" w:unhideWhenUsed="1"/>
+    <w:lsdException w:name="Body Text First Indent" w:semiHidden="1" w:unhideWhenUsed="1"/>
+    <w:lsdException w:name="Body Text First Indent 2" w:semiHidden="1" w:unhideWhenUsed="1"/>
+    <w:lsdException w:name="Note Heading" w:semiHidden="1" w:unhideWhenUsed="1"/>
+    <w:lsdException w:name="Body Text 2" w:semiHidden="1" w:unhideWhenUsed="1"/>
+    <w:lsdException w:name="Body Text 3" w:semiHidden="1" w:unhideWhenUsed="1"/>
+    <w:lsdException w:name="Body Text Indent 2" w:semiHidden="1" w:unhideWhenUsed="1"/>
+    <w:lsdException w:name="Body Text Indent 3" w:semiHidden="1" w:unhideWhenUsed="1"/>
+    <w:lsdException w:name="Block Text" w:semiHidden="1" w:unhideWhenUsed="1"/>
+    <w:lsdException w:name="Hyperlink" w:semiHidden="1" w:unhideWhenUsed="1"/>
+    <w:lsdException w:name="FollowedHyperlink" w:semiHidden="1" w:unhideWhenUsed="1"/>
+    <w:lsdException w:name="Strong" w:uiPriority="22" w:qFormat="1"/>
+    <w:lsdException w:name="Emphasis" w:uiPriority="20" w:qFormat="1"/>
+    <w:lsdException w:name="Document Map" w:semiHidden="1" w:unhideWhenUsed="1"/>
+    <w:lsdException w:name="Plain Text" w:semiHidden="1" w:unhideWhenUsed="1"/>
+    <w:lsdException w:name="E-mail Signature" w:semiHidden="1" w:unhideWhenUsed="1"/>
+    <w:lsdException w:name="HTML Top of Form" w:semiHidden="1" w:unhideWhenUsed="1"/>
+    <w:lsdException w:name="HTML Bottom of Form" w:semiHidden="1" w:unhideWhenUsed="1"/>
+    <w:lsdException w:name="Normal (Web)" w:semiHidden="1" w:unhideWhenUsed="1"/>
+    <w:lsdException w:name="HTML Acronym" w:semiHidden="1" w:unhideWhenUsed="1"/>
+    <w:lsdException w:name="HTML Address" w:semiHidden="1" w:unhideWhenUsed="1"/>
+    <w:lsdException w:name="HTML Cite" w:semiHidden="1" w:unhideWhenUsed="1"/>
+    <w:lsdException w:name="HTML Code" w:semiHidden="1" w:unhideWhenUsed="1"/>
+    <w:lsdException w:name="HTML Definition" w:semiHidden="1" w:unhideWhenUsed="1"/>
+    <w:lsdException w:name="HTML Keyboard" w:semiHidden="1" w:unhideWhenUsed="1"/>
+    <w:lsdException w:name="HTML Preformatted" w:semiHidden="1" w:unhideWhenUsed="1"/>
+    <w:lsdException w:name="HTML Sample" w:semiHidden="1" w:unhideWhenUsed="1"/>
+    <w:lsdException w:name="HTML Typewriter" w:semiHidden="1" w:unhideWhenUsed="1"/>
+    <w:lsdException w:name="HTML Variable" w:semiHidden="1" w:unhideWhenUsed="1"/>
+    <w:lsdException w:name="Normal Table" w:semiHidden="1" w:unhideWhenUsed="1"/>
+    <w:lsdException w:name="annotation subject" w:semiHidden="1" w:unhideWhenUsed="1"/>
+    <w:lsdException w:name="No List" w:semiHidden="1" w:unhideWhenUsed="1"/>
+    <w:lsdException w:name="Outline List 1" w:semiHidden="1" w:unhideWhenUsed="1"/>
+    <w:lsdException w:name="Outline List 2" w:semiHidden="1" w:unhideWhenUsed="1"/>
+    <w:lsdException w:name="Outline List 3" w:semiHidden="1" w:unhideWhenUsed="1"/>
+    <w:lsdException w:name="Table Simple 1" w:semiHidden="1" w:unhideWhenUsed="1"/>
+    <w:lsdException w:name="Table Simple 2" w:semiHidden="1" w:unhideWhenUsed="1"/>
+    <w:lsdException w:name="Table Simple 3" w:semiHidden="1" w:unhideWhenUsed="1"/>
+    <w:lsdException w:name="Table Classic 1" w:semiHidden="1" w:unhideWhenUsed="1"/>
+    <w:lsdException w:name="Table Classic 2" w:semiHidden="1" w:unhideWhenUsed="1"/>
+    <w:lsdException w:name="Table Classic 3" w:semiHidden="1" w:unhideWhenUsed="1"/>
+    <w:lsdException w:name="Table Classic 4" w:semiHidden="1" w:unhideWhenUsed="1"/>
+    <w:lsdException w:name="Table Colorful 1" w:semiHidden="1" w:unhideWhenUsed="1"/>
+    <w:lsdException w:name="Table Colorful 2" w:semiHidden="1" w:unhideWhenUsed="1"/>
+    <w:lsdException w:name="Table Colorful 3" w:semiHidden="1" w:unhideWhenUsed="1"/>
+    <w:lsdException w:name="Table Columns 1" w:semiHidden="1" w:unhideWhenUsed="1"/>
+    <w:lsdException w:name="Table Columns 2" w:semiHidden="1" w:unhideWhenUsed="1"/>
+    <w:lsdException w:name="Table Columns 3" w:semiHidden="1" w:unhideWhenUsed="1"/>
+    <w:lsdException w:name="Table Columns 4" w:semiHidden="1" w:unhideWhenUsed="1"/>
+    <w:lsdException w:name="Table Columns 5" w:semiHidden="1" w:unhideWhenUsed="1"/>
+    <w:lsdException w:name="Table Grid 1" w:semiHidden="1" w:unhideWhenUsed="1"/>
+    <w:lsdException w:name="Table Grid 2" w:semiHidden="1" w:unhideWhenUsed="1"/>
+    <w:lsdException w:name="Table Grid 3" w:semiHidden="1" w:unhideWhenUsed="1"/>
+    <w:lsdException w:name="Table Grid 4" w:semiHidden="1" w:unhideWhenUsed="1"/>
+    <w:lsdException w:name="Table Grid 5" w:semiHidden="1" w:unhideWhenUsed="1"/>
+    <w:lsdException w:name="Table Grid 6" w:semiHidden="1" w:unhideWhenUsed="1"/>
+    <w:lsdException w:name="Table Grid 7" w:semiHidden="1" w:unhideWhenUsed="1"/>
+    <w:lsdException w:name="Table Grid 8" w:semiHidden="1" w:unhideWhenUsed="1"/>
+    <w:lsdException w:name="Table List 1" w:semiHidden="1" w:unhideWhenUsed="1"/>
+    <w:lsdException w:name="Table List 2" w:semiHidden="1" w:unhideWhenUsed="1"/>
+    <w:lsdException w:name="Table List 3" w:semiHidden="1" w:unhideWhenUsed="1"/>
+    <w:lsdException w:name="Table List 4" w:semiHidden="1" w:unhideWhenUsed="1"/>
+    <w:lsdException w:name="Table List 5" w:semiHidden="1" w:unhideWhenUsed="1"/>
+    <w:lsdException w:name="Table List 6" w:semiHidden="1" w:unhideWhenUsed="1"/>
+    <w:lsdException w:name="Table List 7" w:semiHidden="1" w:unhideWhenUsed="1"/>
+    <w:lsdException w:name="Table List 8" w:semiHidden="1" w:unhideWhenUsed="1"/>
+    <w:lsdException w:name="Table 3D effects 1" w:semiHidden="1" w:unhideWhenUsed="1"/>
+    <w:lsdException w:name="Table 3D effects 2" w:semiHidden="1" w:unhideWhenUsed="1"/>
+    <w:lsdException w:name="Table 3D effects 3" w:semiHidden="1" w:unhideWhenUsed="1"/>
+    <w:lsdException w:name="Table Contemporary" w:semiHidden="1" w:unhideWhenUsed="1"/>
+    <w:lsdException w:name="Table Elegant" w:semiHidden="1" w:unhideWhenUsed="1"/>
+    <w:lsdException w:name="Table Professional" w:semiHidden="1" w:unhideWhenUsed="1"/>
+    <w:lsdException w:name="Table Subtle 1" w:semiHidden="1" w:unhideWhenUsed="1"/>
+    <w:lsdException w:name="Table Subtle 2" w:semiHidden="1" w:unhideWhenUsed="1"/>
+    <w:lsdException w:name="Table Web 1" w:semiHidden="1" w:unhideWhenUsed="1"/>
+    <w:lsdException w:name="Table Web 2" w:semiHidden="1" w:unhideWhenUsed="1"/>
+    <w:lsdException w:name="Table Web 3" w:semiHidden="1" w:unhideWhenUsed="1"/>
+    <w:lsdException w:name="Balloon Text" w:semiHidden="1" w:unhideWhenUsed="1"/>
+    <w:lsdException w:name="Table Grid" w:uiPriority="59"/>
+    <w:lsdException w:name="Table Theme" w:semiHidden="1" w:unhideWhenUsed="1"/>
+    <w:lsdException w:name="Placeholder Text" w:semiHidden="1"/>
+    <w:lsdException w:name="No Spacing" w:uiPriority="1" w:qFormat="1"/>
+    <w:lsdException w:name="Light Shading" w:uiPriority="60"/>
+    <w:lsdException w:name="Light List" w:uiPriority="61"/>
+    <w:lsdException w:name="Light Grid" w:uiPriority="62"/>
+    <w:lsdException w:name="Medium Shading 1" w:uiPriority="63"/>
+    <w:lsdException w:name="Medium Shading 2" w:uiPriority="64"/>
+    <w:lsdException w:name="Medium List 1" w:uiPriority="65"/>
+    <w:lsdException w:name="Medium List 2" w:uiPriority="66"/>
+    <w:lsdException w:name="Medium Grid 1" w:uiPriority="67"/>
+    <w:lsdException w:name="Medium Grid 2" w:uiPriority="68"/>
+    <w:lsdException w:name="Medium Grid 3" w:uiPriority="69"/>
+    <w:lsdException w:name="Dark List" w:uiPriority="70"/>
+    <w:lsdException w:name="Colorful Shading" w:uiPriority="71"/>
+    <w:lsdException w:name="Colorful List" w:uiPriority="72"/>
+    <w:lsdException w:name="Colorful Grid" w:uiPriority="73"/>
+    <w:lsdException w:name="Light Shading Accent 1" w:uiPriority="60"/>
+    <w:lsdException w:name="Light List Accent 1" w:uiPriority="61"/>
+    <w:lsdException w:name="Light Grid Accent 1" w:uiPriority="62"/>
+    <w:lsdException w:name="Medium Shading 1 Accent 1" w:uiPriority="63"/>
+    <w:lsdException w:name="Medium Shading 2 Accent 1" w:uiPriority="64"/>
+    <w:lsdException w:name="Medium List 1 Accent 1" w:uiPriority="65"/>
+    <w:lsdException w:name="Revision" w:semiHidden="1"/>
+    <w:lsdException w:name="List Paragraph" w:uiPriority="34" w:qFormat="1"/>
+    <w:lsdException w:name="Quote" w:uiPriority="29" w:qFormat="1"/>
+    <w:lsdException w:name="Intense Quote" w:uiPriority="30" w:qFormat="1"/>
+    <w:lsdException w:name="Medium List 2 Accent 1" w:uiPriority="66"/>
+    <w:lsdException w:name="Medium Grid 1 Accent 1" w:uiPriority="67"/>
+    <w:lsdException w:name="Medium Grid 2 Accent 1" w:uiPriority="68"/>
+    <w:lsdException w:name="Medium Grid 3 Accent 1" w:uiPriority="69"/>
+    <w:lsdException w:name="Dark List Accent 1" w:uiPriority="70"/>
+    <w:lsdException w:name="Colorful Shading Accent 1" w:uiPriority="71"/>
+    <w:lsdException w:name="Colorful List Accent 1" w:uiPriority="72"/>
+    <w:lsdException w:name="Colorful Grid Accent 1" w:uiPriority="73"/>
+    <w:lsdException w:name="Light Shading Accent 2" w:uiPriority="60"/>
+    <w:lsdException w:name="Light List Accent 2" w:uiPriority="61"/>
+    <w:lsdException w:name="Light Grid Accent 2" w:uiPriority="62"/>
+    <w:lsdException w:name="Medium Shading 1 Accent 2" w:uiPriority="63"/>
+    <w:lsdException w:name="Medium Shading 2 Accent 2" w:uiPriority="64"/>
+    <w:lsdException w:name="Medium List 1 Accent 2" w:uiPriority="65"/>
+    <w:lsdException w:name="Medium List 2 Accent 2" w:uiPriority="66"/>
+    <w:lsdException w:name="Medium Grid 1 Accent 2" w:uiPriority="67"/>
+    <w:lsdException w:name="Medium Grid 2 Accent 2" w:uiPriority="68"/>
+    <w:lsdException w:name="Medium Grid 3 Accent 2" w:uiPriority="69"/>
+    <w:lsdException w:name="Dark List Accent 2" w:uiPriority="70"/>
+    <w:lsdException w:name="Colorful Shading Accent 2" w:uiPriority="71"/>
+    <w:lsdException w:name="Colorful List Accent 2" w:uiPriority="72"/>
+    <w:lsdException w:name="Colorful Grid Accent 2" w:uiPriority="73"/>
+    <w:lsdException w:name="Light Shading Accent 3" w:uiPriority="60"/>
+    <w:lsdException w:name="Light List Accent 3" w:uiPriority="61"/>
+    <w:lsdException w:name="Light Grid Accent 3" w:uiPriority="62"/>
+    <w:lsdException w:name="Medium Shading 1 Accent 3" w:uiPriority="63"/>
+    <w:lsdException w:name="Medium Shading 2 Accent 3" w:uiPriority="64"/>
+    <w:lsdException w:name="Medium List 1 Accent 3" w:uiPriority="65"/>
+    <w:lsdException w:name="Medium List 2 Accent 3" w:uiPriority="66"/>
+    <w:lsdException w:name="Medium Grid 1 Accent 3" w:uiPriority="67"/>
+    <w:lsdException w:name="Medium Grid 2 Accent 3" w:uiPriority="68"/>
+    <w:lsdException w:name="Medium Grid 3 Accent 3" w:uiPriority="69"/>
+    <w:lsdException w:name="Dark List Accent 3" w:uiPriority="70"/>
+    <w:lsdException w:name="Colorful Shading Accent 3" w:uiPriority="71"/>
+    <w:lsdException w:name="Colorful List Accent 3" w:uiPriority="72"/>
+    <w:lsdException w:name="Colorful Grid Accent 3" w:uiPriority="73"/>
+    <w:lsdException w:name="Light Shading Accent 4" w:uiPriority="60"/>
+    <w:lsdException w:name="Light List Accent 4" w:uiPriority="61"/>
+    <w:lsdException w:name="Light Grid Accent 4" w:uiPriority="62"/>
+    <w:lsdException w:name="Medium Shading 1 Accent 4" w:uiPriority="63"/>
+    <w:lsdException w:name="Medium Shading 2 Accent 4" w:uiPriority="64"/>
+    <w:lsdException w:name="Medium List 1 Accent 4" w:uiPriority="65"/>
+    <w:lsdException w:name="Medium List 2 Accent 4" w:uiPriority="66"/>
+    <w:lsdException w:name="Medium Grid 1 Accent 4" w:uiPriority="67"/>
+    <w:lsdException w:name="Medium Grid 2 Accent 4" w:uiPriority="68"/>
+    <w:lsdException w:name="Medium Grid 3 Accent 4" w:uiPriority="69"/>
+    <w:lsdException w:name="Dark List Accent 4" w:uiPriority="70"/>
+    <w:lsdException w:name="Colorful Shading Accent 4" w:uiPriority="71"/>
+    <w:lsdException w:name="Colorful List Accent 4" w:uiPriority="72"/>
+    <w:lsdException w:name="Colorful Grid Accent 4" w:uiPriority="73"/>
+    <w:lsdException w:name="Light Shading Accent 5" w:uiPriority="60"/>
+    <w:lsdException w:name="Light List Accent 5" w:uiPriority="61"/>
+    <w:lsdException w:name="Light Grid Accent 5" w:uiPriority="62"/>
+    <w:lsdException w:name="Medium Shading 1 Accent 5" w:uiPriority="63"/>
+    <w:lsdException w:name="Medium Shading 2 Accent 5" w:uiPriority="64"/>
+    <w:lsdException w:name="Medium List 1 Accent 5" w:uiPriority="65"/>
+    <w:lsdException w:name="Medium List 2 Accent 5" w:uiPriority="66"/>
+    <w:lsdException w:name="Medium Grid 1 Accent 5" w:uiPriority="67"/>
+    <w:lsdException w:name="Medium Grid 2 Accent 5" w:uiPriority="68"/>
+    <w:lsdException w:name="Medium Grid 3 Accent 5" w:uiPriority="69"/>
+    <w:lsdException w:name="Dark List Accent 5" w:uiPriority="70"/>
+    <w:lsdException w:name="Colorful Shading Accent 5" w:uiPriority="71"/>
+    <w:lsdException w:name="Colorful List Accent 5" w:uiPriority="72"/>
+    <w:lsdException w:name="Colorful Grid Accent 5" w:uiPriority="73"/>
+    <w:lsdException w:name="Light Shading Accent 6" w:uiPriority="60"/>
+    <w:lsdException w:name="Light List Accent 6" w:uiPriority="61"/>
+    <w:lsdException w:name="Light Grid Accent 6" w:uiPriority="62"/>
+    <w:lsdException w:name="Medium Shading 1 Accent 6" w:uiPriority="63"/>
+    <w:lsdException w:name="Medium Shading 2 Accent 6" w:uiPriority="64"/>
+    <w:lsdException w:name="Medium List 1 Accent 6" w:uiPriority="65"/>
+    <w:lsdException w:name="Medium List 2 Accent 6" w:uiPriority="66"/>
+    <w:lsdException w:name="Medium Grid 1 Accent 6" w:uiPriority="67"/>
+    <w:lsdException w:name="Medium Grid 2 Accent 6" w:uiPriority="68"/>
+    <w:lsdException w:name="Medium Grid 3 Accent 6" w:uiPriority="69"/>
+    <w:lsdException w:name="Dark List Accent 6" w:uiPriority="70"/>
+    <w:lsdException w:name="Colorful Shading Accent 6" w:uiPriority="71"/>
+    <w:lsdException w:name="Colorful List Accent 6" w:uiPriority="72"/>
+    <w:lsdException w:name="Colorful Grid Accent 6" w:uiPriority="73"/>
+    <w:lsdException w:name="Subtle Emphasis" w:uiPriority="19" w:qFormat="1"/>
+    <w:lsdException w:name="Intense Emphasis" w:uiPriority="21" w:qFormat="1"/>
+    <w:lsdException w:name="Subtle Reference" w:uiPriority="31" w:qFormat="1"/>
+    <w:lsdException w:name="Intense Reference" w:uiPriority="32" w:qFormat="1"/>
+    <w:lsdException w:name="Book Title" w:uiPriority="33" w:qFormat="1"/>
+    <w:lsdException w:name="Bibliography" w:semiHidden="1" w:uiPriority="37" w:unhideWhenUsed="1"/>
+    <w:lsdException w:name="TOC Heading" w:semiHidden="1" w:uiPriority="39" w:unhideWhenUsed="1" w:qFormat="1"/>
+    <w:lsdException w:name="Grid Table Light" w:semiHidden="1" w:unhideWhenUsed="1"/>
+    <w:lsdException w:name="Grid Table 1 Light" w:semiHidden="1" w:unhideWhenUsed="1"/>
+    <w:lsdException w:name="Grid Table 2" w:semiHidden="1" w:unhideWhenUsed="1"/>
+    <w:lsdException w:name="Grid Table 3" w:semiHidden="1" w:unhideWhenUsed="1"/>
+    <w:lsdException w:name="Grid Table 4" w:uiPriority="49"/>
+    <w:lsdException w:name="Grid Table 5 Dark" w:uiPriority="50"/>
+    <w:lsdException w:name="Grid Table 6 Colorful" w:uiPriority="51"/>
+    <w:lsdException w:name="Grid Table 7 Colorful" w:uiPriority="52"/>
+    <w:lsdException w:name="Grid Table 1 Light Accent 1" w:uiPriority="46"/>
+    <w:lsdException w:name="Grid Table 2 Accent 1" w:uiPriority="47"/>
+    <w:lsdException w:name="Grid Table 3 Accent 1" w:uiPriority="48"/>
+    <w:lsdException w:name="Grid Table 4 Accent 1" w:uiPriority="49"/>
+    <w:lsdException w:name="Grid Table 5 Dark Accent 1" w:uiPriority="50"/>
+    <w:lsdException w:name="Grid Table 6 Colorful Accent 1" w:uiPriority="51"/>
+    <w:lsdException w:name="Grid Table 7 Colorful Accent 1" w:uiPriority="52"/>
+    <w:lsdException w:name="Grid Table 1 Light Accent 2" w:uiPriority="46"/>
+    <w:lsdException w:name="Grid Table 2 Accent 2" w:uiPriority="47"/>
+    <w:lsdException w:name="Grid Table 3 Accent 2" w:uiPriority="48"/>
+    <w:lsdException w:name="Grid Table 4 Accent 2" w:uiPriority="49"/>
+    <w:lsdException w:name="Grid Table 5 Dark Accent 2" w:uiPriority="50"/>
+    <w:lsdException w:name="Grid Table 6 Colorful Accent 2" w:uiPriority="51"/>
+    <w:lsdException w:name="Grid Table 7 Colorful Accent 2" w:uiPriority="52"/>
+    <w:lsdException w:name="Grid Table 1 Light Accent 3" w:uiPriority="46"/>
+    <w:lsdException w:name="Grid Table 2 Accent 3" w:uiPriority="47"/>
+    <w:lsdException w:name="Grid Table 3 Accent 3" w:uiPriority="48"/>
+    <w:lsdException w:name="Grid Table 4 Accent 3" w:uiPriority="49"/>
+    <w:lsdException w:name="Grid Table 5 Dark Accent 3" w:uiPriority="50"/>
+    <w:lsdException w:name="Grid Table 6 Colorful Accent 3" w:uiPriority="51"/>
+    <w:lsdException w:name="Grid Table 7 Colorful Accent 3" w:uiPriority="52"/>
+    <w:lsdException w:name="Grid Table 1 Light Accent 4" w:uiPriority="46"/>
+    <w:lsdException w:name="Grid Table 2 Accent 4" w:uiPriority="47"/>
+    <w:lsdException w:name="Grid Table 3 Accent 4" w:uiPriority="48"/>
+    <w:lsdException w:name="Grid Table 4 Accent 4" w:uiPriority="49"/>
+    <w:lsdException w:name="Grid Table 5 Dark Accent 4" w:uiPriority="50"/>
+    <w:lsdException w:name="Grid Table 6 Colorful Accent 4" w:uiPriority="51"/>
+    <w:lsdException w:name="Grid Table 7 Colorful Accent 4" w:uiPriority="52"/>
+    <w:lsdException w:name="Grid Table 1 Light Accent 5" w:uiPriority="46"/>
+    <w:lsdException w:name="Grid Table 2 Accent 5" w:uiPriority="47"/>
+    <w:lsdException w:name="Grid Table 3 Accent 5" w:uiPriority="48"/>
+    <w:lsdException w:name="Grid Table 4 Accent 5" w:uiPriority="49"/>
+    <w:lsdException w:name="Grid Table 5 Dark Accent 5" w:uiPriority="50"/>
+    <w:lsdException w:name="Grid Table 6 Colorful Accent 5" w:uiPriority="51"/>
+    <w:lsdException w:name="Grid Table 7 Colorful Accent 5" w:uiPriority="52"/>
+    <w:lsdException w:name="Grid Table 1 Light Accent 6" w:uiPriority="46"/>
+    <w:lsdException w:name="Grid Table 2 Accent 6" w:uiPriority="47"/>
+    <w:lsdException w:name="Grid Table 3 Accent 6" w:uiPriority="48"/>
+    <w:lsdException w:name="Grid Table 4 Accent 6" w:uiPriority="49"/>
+    <w:lsdException w:name="Grid Table 5 Dark Accent 6" w:uiPriority="50"/>
+    <w:lsdException w:name="Grid Table 6 Colorful Accent 6" w:uiPriority="51"/>
+    <w:lsdException w:name="Grid Table 7 Colorful Accent 6" w:uiPriority="52"/>
+    <w:lsdException w:name="List Table 1 Light" w:uiPriority="46"/>
+    <w:lsdException w:name="List Table 2" w:uiPriority="47"/>
+    <w:lsdException w:name="List Table 3" w:uiPriority="48"/>
+    <w:lsdException w:name="List Table 4" w:uiPriority="49"/>
+    <w:lsdException w:name="List Table 5 Dark" w:uiPriority="50"/>
+    <w:lsdException w:name="List Table 6 Colorful" w:uiPriority="51"/>
+    <w:lsdException w:name="List Table 7 Colorful" w:uiPriority="52"/>
+    <w:lsdException w:name="List Table 1 Light Accent 1" w:uiPriority="46"/>
+    <w:lsdException w:name="List Table 2 Accent 1" w:uiPriority="47"/>
+    <w:lsdException w:name="List Table 3 Accent 1" w:uiPriority="48"/>
+    <w:lsdException w:name="List Table 4 Accent 1" w:uiPriority="49"/>
+    <w:lsdException w:name="List Table 5 Dark Accent 1" w:uiPriority="50"/>
+    <w:lsdException w:name="List Table 6 Colorful Accent 1" w:uiPriority="51"/>
+    <w:lsdException w:name="List Table 7 Colorful Accent 1" w:uiPriority="52"/>
+    <w:lsdException w:name="List Table 1 Light Accent 2" w:uiPriority="46"/>
+    <w:lsdException w:name="List Table 2 Accent 2" w:uiPriority="47"/>
+    <w:lsdException w:name="List Table 3 Accent 2" w:uiPriority="48"/>
+    <w:lsdException w:name="List Table 4 Accent 2" w:uiPriority="49"/>
+    <w:lsdException w:name="List Table 5 Dark Accent 2" w:uiPriority="50"/>
+    <w:lsdException w:name="List Table 6 Colorful Accent 2" w:uiPriority="51"/>
+    <w:lsdException w:name="List Table 7 Colorful Accent 2" w:uiPriority="52"/>
+    <w:lsdException w:name="List Table 1 Light Accent 3" w:uiPriority="46"/>
+    <w:lsdException w:name="List Table 2 Accent 3" w:uiPriority="47"/>
+    <w:lsdException w:name="List Table 3 Accent 3" w:uiPriority="48"/>
+    <w:lsdException w:name="List Table 4 Accent 3" w:uiPriority="49"/>
+    <w:lsdException w:name="List Table 5 Dark Accent 3" w:uiPriority="50"/>
+    <w:lsdException w:name="List Table 6 Colorful Accent 3" w:uiPriority="51"/>
+    <w:lsdException w:name="List Table 7 Colorful Accent 3" w:uiPriority="52"/>
+    <w:lsdException w:name="List Table 1 Light Accent 4" w:uiPriority="46"/>
+    <w:lsdException w:name="List Table 2 Accent 4" w:uiPriority="47"/>
+    <w:lsdException w:name="List Table 3 Accent 4" w:uiPriority="48"/>
+    <w:lsdException w:name="List Table 4 Accent 4" w:uiPriority="49"/>
+    <w:lsdException w:name="List Table 5 Dark Accent 4" w:uiPriority="50"/>
+    <w:lsdException w:name="List Table 6 Colorful Accent 4" w:uiPriority="51"/>
+    <w:lsdException w:name="List Table 7 Colorful Accent 4" w:uiPriority="52"/>
+    <w:lsdException w:name="List Table 1 Light Accent 5" w:uiPriority="46"/>
+    <w:lsdException w:name="List Table 2 Accent 5" w:uiPriority="47"/>
+    <w:lsdException w:name="List Table 3 Accent 5" w:uiPriority="48"/>
+    <w:lsdException w:name="List Table 4 Accent 5" w:uiPriority="49"/>
+    <w:lsdException w:name="List Table 5 Dark Accent 5" w:uiPriority="50"/>
+    <w:lsdException w:name="List Table 6 Colorful Accent 5" w:uiPriority="51"/>
+    <w:lsdException w:name="List Table 7 Colorful Accent 5" w:uiPriority="52"/>
+    <w:lsdException w:name="List Table 1 Light Accent 6" w:uiPriority="46"/>
+    <w:lsdException w:name="List Table 2 Accent 6" w:uiPriority="47"/>
+    <w:lsdException w:name="List Table 3 Accent 6" w:uiPriority="48"/>
+    <w:lsdException w:name="List Table 4 Accent 6" w:uiPriority="49"/>
+    <w:lsdException w:name="List Table 5 Dark Accent 6" w:uiPriority="50"/>
+    <w:lsdException w:name="List Table 6 Colorful Accent 6" w:uiPriority="51"/>
+    <w:lsdException w:name="List Table 7 Colorful Accent 6" w:uiPriority="52"/>
+    <w:lsdException w:name="Mention" w:semiHidden="1" w:unhideWhenUsed="1"/>
+    <w:lsdException w:name="Smart Hyperlink" w:semiHidden="1" w:unhideWhenUsed="1"/>
+    <w:lsdException w:name="Hashtag" w:semiHidden="1" w:unhideWhenUsed="1"/>
+    <w:lsdException w:name="Unresolved Mention" w:semiHidden="1" w:unhideWhenUsed="1"/>
   </w:latentStyles>
   <w:style w:type="paragraph" w:default="1" w:styleId="Normal">
     <w:name w:val="Normal"/>
@@ -1976,14 +2223,15 @@
   </w:style>
   <w:style w:type="character" w:default="1" w:styleId="DefaultParagraphFont">
     <w:name w:val="Default Paragraph Font"/>
+    <w:uiPriority w:val="1"/>
     <w:semiHidden/>
     <w:unhideWhenUsed/>
   </w:style>
   <w:style w:type="table" w:default="1" w:styleId="TableNormal">
     <w:name w:val="Normal Table"/>
+    <w:uiPriority w:val="99"/>
     <w:semiHidden/>
     <w:unhideWhenUsed/>
-    <w:qFormat/>
     <w:tblPr>
       <w:tblInd w:w="0" w:type="dxa"/>
       <w:tblCellMar>
@@ -1996,6 +2244,7 @@
   </w:style>
   <w:style w:type="numbering" w:default="1" w:styleId="NoList">
     <w:name w:val="No List"/>
+    <w:uiPriority w:val="99"/>
     <w:semiHidden/>
     <w:unhideWhenUsed/>
   </w:style>
@@ -2014,6 +2263,29 @@
     <w:name w:val="apple-converted-space"/>
     <w:basedOn w:val="DefaultParagraphFont"/>
     <w:rsid w:val="0036029D"/>
+  </w:style>
+  <w:style w:type="character" w:styleId="Hyperlink">
+    <w:name w:val="Hyperlink"/>
+    <w:basedOn w:val="DefaultParagraphFont"/>
+    <w:uiPriority w:val="99"/>
+    <w:unhideWhenUsed/>
+    <w:rsid w:val="00D5503F"/>
+    <w:rPr>
+      <w:color w:val="0000FF" w:themeColor="hyperlink"/>
+      <w:u w:val="single"/>
+    </w:rPr>
+  </w:style>
+  <w:style w:type="character" w:styleId="UnresolvedMention">
+    <w:name w:val="Unresolved Mention"/>
+    <w:basedOn w:val="DefaultParagraphFont"/>
+    <w:uiPriority w:val="99"/>
+    <w:semiHidden/>
+    <w:unhideWhenUsed/>
+    <w:rsid w:val="00D5503F"/>
+    <w:rPr>
+      <w:color w:val="605E5C"/>
+      <w:shd w:val="clear" w:color="auto" w:fill="E1DFDD"/>
+    </w:rPr>
   </w:style>
 </w:styles>
 </file>

</xml_diff>

<commit_message>
Update to the half semester last class.
</commit_message>
<xml_diff>
--- a/Syllabus_2018.docx
+++ b/Syllabus_2018.docx
@@ -246,7 +246,13 @@
         <w:t>Course end date:</w:t>
       </w:r>
       <w:r>
-        <w:t xml:space="preserve"> This is a half-semester course and will end on October 24, 2018</w:t>
+        <w:t xml:space="preserve"> This is a half-semester c</w:t>
+      </w:r>
+      <w:r>
+        <w:t>ourse and will end on October 22</w:t>
+      </w:r>
+      <w:r>
+        <w:t>, 2018</w:t>
       </w:r>
       <w:r>
         <w:t>.</w:t>
@@ -802,7 +808,7 @@
         <w:t xml:space="preserve"> </w:t>
       </w:r>
       <w:r>
-        <w:t>Oct 24</w:t>
+        <w:t>Oct 22</w:t>
       </w:r>
       <w:r>
         <w:t xml:space="preserve"> (45</w:t>
@@ -1614,7 +1620,13 @@
         <w:rPr>
           <w:b/>
         </w:rPr>
-        <w:t>Week 8 (Oct 22 &amp; 24)</w:t>
+        <w:t>Week 8 (Oct 22</w:t>
+      </w:r>
+      <w:r>
+        <w:rPr>
+          <w:b/>
+        </w:rPr>
+        <w:t>)</w:t>
       </w:r>
     </w:p>
     <w:p>
@@ -1643,32 +1655,6 @@
       <w:r>
         <w:t>To be determined</w:t>
       </w:r>
-    </w:p>
-    <w:p>
-      <w:pPr>
-        <w:rPr>
-          <w:b/>
-        </w:rPr>
-      </w:pPr>
-    </w:p>
-    <w:p>
-      <w:r>
-        <w:rPr>
-          <w:b/>
-        </w:rPr>
-        <w:tab/>
-        <w:t xml:space="preserve">Lecture 15: </w:t>
-      </w:r>
-      <w:r>
-        <w:t>To be determined</w:t>
-      </w:r>
-    </w:p>
-    <w:p>
-      <w:pPr>
-        <w:rPr>
-          <w:b/>
-        </w:rPr>
-      </w:pPr>
     </w:p>
     <w:sectPr>
       <w:pgSz w:w="12240" w:h="15840"/>

</xml_diff>

<commit_message>
A small change in the class program.
</commit_message>
<xml_diff>
--- a/Syllabus_2018.docx
+++ b/Syllabus_2018.docx
@@ -310,9 +310,27 @@
         </w:rPr>
         <w:t xml:space="preserve">Name: </w:t>
       </w:r>
-      <w:r>
-        <w:t>Márcio Duarte Albasini Mourão</w:t>
-      </w:r>
+      <w:proofErr w:type="spellStart"/>
+      <w:r>
+        <w:t>Márcio</w:t>
+      </w:r>
+      <w:proofErr w:type="spellEnd"/>
+      <w:r>
+        <w:t xml:space="preserve"> Duarte </w:t>
+      </w:r>
+      <w:proofErr w:type="spellStart"/>
+      <w:r>
+        <w:t>Albasini</w:t>
+      </w:r>
+      <w:proofErr w:type="spellEnd"/>
+      <w:r>
+        <w:t xml:space="preserve"> </w:t>
+      </w:r>
+      <w:proofErr w:type="spellStart"/>
+      <w:r>
+        <w:t>Mourão</w:t>
+      </w:r>
+      <w:proofErr w:type="spellEnd"/>
       <w:r>
         <w:t>.</w:t>
       </w:r>
@@ -454,7 +472,15 @@
         <w:t xml:space="preserve">Name: </w:t>
       </w:r>
       <w:r>
-        <w:t>Laura Niss.</w:t>
+        <w:t xml:space="preserve">Laura </w:t>
+      </w:r>
+      <w:proofErr w:type="spellStart"/>
+      <w:r>
+        <w:t>Niss</w:t>
+      </w:r>
+      <w:proofErr w:type="spellEnd"/>
+      <w:r>
+        <w:t>.</w:t>
       </w:r>
     </w:p>
     <w:p>
@@ -868,8 +894,13 @@
       <w:r>
         <w:t xml:space="preserve">I’ll be using </w:t>
       </w:r>
-      <w:r>
-        <w:t xml:space="preserve">JupyterLab </w:t>
+      <w:proofErr w:type="spellStart"/>
+      <w:r>
+        <w:t>JupyterLab</w:t>
+      </w:r>
+      <w:proofErr w:type="spellEnd"/>
+      <w:r>
+        <w:t xml:space="preserve"> </w:t>
       </w:r>
       <w:r>
         <w:t>to develop the lectures</w:t>
@@ -878,10 +909,26 @@
         <w:t xml:space="preserve">. </w:t>
       </w:r>
       <w:r>
-        <w:t xml:space="preserve"> The Jupyter</w:t>
-      </w:r>
-      <w:r>
-        <w:t xml:space="preserve">Lab is the next generation of the Jupyter Notebook and </w:t>
+        <w:t xml:space="preserve"> The </w:t>
+      </w:r>
+      <w:proofErr w:type="spellStart"/>
+      <w:r>
+        <w:t>Jupyter</w:t>
+      </w:r>
+      <w:r>
+        <w:t>Lab</w:t>
+      </w:r>
+      <w:proofErr w:type="spellEnd"/>
+      <w:r>
+        <w:t xml:space="preserve"> is the next generation of the </w:t>
+      </w:r>
+      <w:proofErr w:type="spellStart"/>
+      <w:r>
+        <w:t>Jupyter</w:t>
+      </w:r>
+      <w:proofErr w:type="spellEnd"/>
+      <w:r>
+        <w:t xml:space="preserve"> Notebook and </w:t>
       </w:r>
       <w:r>
         <w:t xml:space="preserve">allows the creation and sharing of documents with text, code, equations and images. For additional details, see here: </w:t>
@@ -907,8 +954,13 @@
         <w:t xml:space="preserve"> and assignment resolution</w:t>
       </w:r>
       <w:r>
-        <w:t>, I recommend using Spyder</w:t>
-      </w:r>
+        <w:t xml:space="preserve">, I recommend using </w:t>
+      </w:r>
+      <w:proofErr w:type="spellStart"/>
+      <w:r>
+        <w:t>Spyder</w:t>
+      </w:r>
+      <w:proofErr w:type="spellEnd"/>
       <w:r>
         <w:t>.</w:t>
       </w:r>
@@ -924,8 +976,21 @@
       <w:r>
         <w:t xml:space="preserve">Both </w:t>
       </w:r>
-      <w:r>
-        <w:t xml:space="preserve">JupyterLab and Spyder are included in the Anaconda distribution. See here: </w:t>
+      <w:proofErr w:type="spellStart"/>
+      <w:r>
+        <w:t>JupyterLab</w:t>
+      </w:r>
+      <w:proofErr w:type="spellEnd"/>
+      <w:r>
+        <w:t xml:space="preserve"> and </w:t>
+      </w:r>
+      <w:proofErr w:type="spellStart"/>
+      <w:r>
+        <w:t>Spyder</w:t>
+      </w:r>
+      <w:proofErr w:type="spellEnd"/>
+      <w:r>
+        <w:t xml:space="preserve"> are included in the Anaconda distribution. See here: </w:t>
       </w:r>
       <w:hyperlink r:id="rId8" w:history="1">
         <w:r>
@@ -1265,6 +1330,13 @@
       </w:pPr>
     </w:p>
     <w:p>
+      <w:pPr>
+        <w:rPr>
+          <w:rFonts w:ascii="Times" w:hAnsi="Times"/>
+          <w:sz w:val="20"/>
+          <w:szCs w:val="20"/>
+        </w:rPr>
+      </w:pPr>
       <w:r>
         <w:rPr>
           <w:b/>
@@ -1273,7 +1345,7 @@
         <w:t xml:space="preserve">Lecture 5: </w:t>
       </w:r>
       <w:r>
-        <w:t>Input and Output</w:t>
+        <w:t>Reading and Writing Files, Errors and Exceptions</w:t>
       </w:r>
     </w:p>
     <w:p>
@@ -1331,7 +1403,7 @@
         <w:t xml:space="preserve">Lecture 6: </w:t>
       </w:r>
       <w:r>
-        <w:t>Numpy</w:t>
+        <w:t>Python Internals, Memory Management, Serialization</w:t>
       </w:r>
     </w:p>
     <w:p>
@@ -1359,67 +1431,61 @@
         <w:t xml:space="preserve"> </w:t>
       </w:r>
       <w:r>
+        <w:t>Python Classes, Object Oriented Paradigm</w:t>
+      </w:r>
+    </w:p>
+    <w:p/>
+    <w:p>
+      <w:pPr>
+        <w:rPr>
+          <w:b/>
+        </w:rPr>
+      </w:pPr>
+    </w:p>
+    <w:p>
+      <w:pPr>
+        <w:rPr>
+          <w:b/>
+        </w:rPr>
+      </w:pPr>
+      <w:r>
+        <w:rPr>
+          <w:b/>
+        </w:rPr>
+        <w:t>Week 5</w:t>
+      </w:r>
+      <w:r>
+        <w:rPr>
+          <w:b/>
+        </w:rPr>
+        <w:t xml:space="preserve"> (Oct 1 &amp; 3)</w:t>
+      </w:r>
+    </w:p>
+    <w:p>
+      <w:pPr>
+        <w:rPr>
+          <w:b/>
+        </w:rPr>
+      </w:pPr>
+    </w:p>
+    <w:p>
+      <w:pPr>
+        <w:ind w:firstLine="720"/>
+        <w:rPr>
+          <w:b/>
+        </w:rPr>
+      </w:pPr>
+      <w:r>
+        <w:rPr>
+          <w:b/>
+        </w:rPr>
+        <w:t>Lecture 8:</w:t>
+      </w:r>
+      <w:r>
+        <w:t xml:space="preserve"> </w:t>
+      </w:r>
+      <w:r>
         <w:t>Numpy</w:t>
-      </w:r>
-    </w:p>
-    <w:p/>
-    <w:p>
-      <w:pPr>
-        <w:rPr>
-          <w:b/>
-        </w:rPr>
-      </w:pPr>
-    </w:p>
-    <w:p>
-      <w:pPr>
-        <w:rPr>
-          <w:b/>
-        </w:rPr>
-      </w:pPr>
-      <w:r>
-        <w:rPr>
-          <w:b/>
-        </w:rPr>
-        <w:t>Week 5</w:t>
-      </w:r>
-      <w:r>
-        <w:rPr>
-          <w:b/>
-        </w:rPr>
-        <w:t xml:space="preserve"> (Oct 1 &amp; 3)</w:t>
-      </w:r>
-    </w:p>
-    <w:p>
-      <w:pPr>
-        <w:rPr>
-          <w:b/>
-        </w:rPr>
-      </w:pPr>
-    </w:p>
-    <w:p>
-      <w:pPr>
-        <w:ind w:firstLine="720"/>
-        <w:rPr>
-          <w:b/>
-        </w:rPr>
-      </w:pPr>
-      <w:r>
-        <w:rPr>
-          <w:b/>
-        </w:rPr>
-        <w:t>Lecture 8:</w:t>
-      </w:r>
-      <w:r>
-        <w:t xml:space="preserve"> </w:t>
-      </w:r>
-      <w:r>
-        <w:t>Python Internals</w:t>
-      </w:r>
-      <w:r>
-        <w:t xml:space="preserve">, Memory Management, </w:t>
-      </w:r>
-      <w:r>
-        <w:t>Serialization</w:t>
       </w:r>
     </w:p>
     <w:p>
@@ -1438,13 +1504,16 @@
         <w:t xml:space="preserve">Lecture 9: </w:t>
       </w:r>
       <w:r>
-        <w:t>Python Classes</w:t>
-      </w:r>
-      <w:r>
-        <w:t>, Object Oriented Paradigm</w:t>
-      </w:r>
-    </w:p>
-    <w:p/>
+        <w:t>Numpy</w:t>
+      </w:r>
+    </w:p>
+    <w:p>
+      <w:pPr>
+        <w:rPr>
+          <w:b/>
+        </w:rPr>
+      </w:pPr>
+    </w:p>
     <w:p>
       <w:pPr>
         <w:rPr>

</xml_diff>